<commit_message>
minor changes on document
</commit_message>
<xml_diff>
--- a/InfiniteSerialCableApplication/Infinite_serial_cable_using_the_industrial_serial_card_on_LuvitRED_v001draft.docx
+++ b/InfiniteSerialCableApplication/Infinite_serial_cable_using_the_industrial_serial_card_on_LuvitRED_v001draft.docx
@@ -406,7 +406,7 @@
             <w:fldChar w:fldCharType="begin"/>
           </w:r>
           <w:r>
-            <w:instrText xml:space="preserve"> PAGEREF _Toc426104765 \h </w:instrText>
+            <w:instrText xml:space="preserve"> PAGEREF _Toc426105056 \h </w:instrText>
           </w:r>
           <w:r>
             <w:fldChar w:fldCharType="separate"/>
@@ -454,7 +454,7 @@
             <w:fldChar w:fldCharType="begin"/>
           </w:r>
           <w:r>
-            <w:instrText xml:space="preserve"> PAGEREF _Toc426104766 \h </w:instrText>
+            <w:instrText xml:space="preserve"> PAGEREF _Toc426105057 \h </w:instrText>
           </w:r>
           <w:r>
             <w:fldChar w:fldCharType="separate"/>
@@ -502,7 +502,7 @@
             <w:fldChar w:fldCharType="begin"/>
           </w:r>
           <w:r>
-            <w:instrText xml:space="preserve"> PAGEREF _Toc426104767 \h </w:instrText>
+            <w:instrText xml:space="preserve"> PAGEREF _Toc426105058 \h </w:instrText>
           </w:r>
           <w:r>
             <w:fldChar w:fldCharType="separate"/>
@@ -550,7 +550,7 @@
             <w:fldChar w:fldCharType="begin"/>
           </w:r>
           <w:r>
-            <w:instrText xml:space="preserve"> PAGEREF _Toc426104768 \h </w:instrText>
+            <w:instrText xml:space="preserve"> PAGEREF _Toc426105059 \h </w:instrText>
           </w:r>
           <w:r>
             <w:fldChar w:fldCharType="separate"/>
@@ -598,7 +598,7 @@
             <w:fldChar w:fldCharType="begin"/>
           </w:r>
           <w:r>
-            <w:instrText xml:space="preserve"> PAGEREF _Toc426104769 \h </w:instrText>
+            <w:instrText xml:space="preserve"> PAGEREF _Toc426105060 \h </w:instrText>
           </w:r>
           <w:r>
             <w:fldChar w:fldCharType="separate"/>
@@ -646,7 +646,7 @@
             <w:fldChar w:fldCharType="begin"/>
           </w:r>
           <w:r>
-            <w:instrText xml:space="preserve"> PAGEREF _Toc426104770 \h </w:instrText>
+            <w:instrText xml:space="preserve"> PAGEREF _Toc426105061 \h </w:instrText>
           </w:r>
           <w:r>
             <w:fldChar w:fldCharType="separate"/>
@@ -694,7 +694,7 @@
             <w:fldChar w:fldCharType="begin"/>
           </w:r>
           <w:r>
-            <w:instrText xml:space="preserve"> PAGEREF _Toc426104771 \h </w:instrText>
+            <w:instrText xml:space="preserve"> PAGEREF _Toc426105062 \h </w:instrText>
           </w:r>
           <w:r>
             <w:fldChar w:fldCharType="separate"/>
@@ -753,7 +753,7 @@
       <w:pPr>
         <w:pStyle w:val="Heading1"/>
       </w:pPr>
-      <w:bookmarkStart w:id="1" w:name="_Toc426104765"/>
+      <w:bookmarkStart w:id="1" w:name="_Toc426105056"/>
       <w:r>
         <w:lastRenderedPageBreak/>
         <w:t>Introduction</w:t>
@@ -1055,7 +1055,7 @@
       <w:pPr>
         <w:pStyle w:val="Heading1"/>
       </w:pPr>
-      <w:bookmarkStart w:id="3" w:name="_Toc426104766"/>
+      <w:bookmarkStart w:id="3" w:name="_Toc426105057"/>
       <w:r>
         <w:lastRenderedPageBreak/>
         <w:t xml:space="preserve">Basic interface - </w:t>
@@ -1955,7 +1955,7 @@
         <w:pStyle w:val="Heading1"/>
       </w:pPr>
       <w:bookmarkStart w:id="6" w:name="_Ref424543360"/>
-      <w:bookmarkStart w:id="7" w:name="_Toc426104767"/>
+      <w:bookmarkStart w:id="7" w:name="_Toc426105058"/>
       <w:r>
         <w:lastRenderedPageBreak/>
         <w:t xml:space="preserve">Modifying the </w:t>
@@ -2059,7 +2059,7 @@
         <w:pStyle w:val="Heading2"/>
       </w:pPr>
       <w:bookmarkStart w:id="8" w:name="_Ref425766799"/>
-      <w:bookmarkStart w:id="9" w:name="_Toc426104768"/>
+      <w:bookmarkStart w:id="9" w:name="_Toc426105059"/>
       <w:r>
         <w:t>S</w:t>
       </w:r>
@@ -2351,7 +2351,7 @@
         <w:pStyle w:val="Heading2"/>
       </w:pPr>
       <w:bookmarkStart w:id="10" w:name="_Ref425762821"/>
-      <w:bookmarkStart w:id="11" w:name="_Toc426104769"/>
+      <w:bookmarkStart w:id="11" w:name="_Toc426105060"/>
       <w:r>
         <w:t>V</w:t>
       </w:r>
@@ -2547,7 +2547,7 @@
       <w:pPr>
         <w:pStyle w:val="Heading2"/>
       </w:pPr>
-      <w:bookmarkStart w:id="12" w:name="_Toc426104770"/>
+      <w:bookmarkStart w:id="12" w:name="_Toc426105061"/>
       <w:r>
         <w:t>I</w:t>
       </w:r>
@@ -2658,7 +2658,7 @@
       <w:pPr>
         <w:pStyle w:val="Heading1"/>
       </w:pPr>
-      <w:bookmarkStart w:id="13" w:name="_Toc426104771"/>
+      <w:bookmarkStart w:id="13" w:name="_Toc426105062"/>
       <w:r>
         <w:lastRenderedPageBreak/>
         <w:t>Advanced Editor - B</w:t>

</xml_diff>